<commit_message>
Actualizacion del PDF con el LINK del repositorio
</commit_message>
<xml_diff>
--- a/analisis_typescript.docx
+++ b/analisis_typescript.docx
@@ -416,35 +416,100 @@
         <w:jc w:val="both"/>
         <w:rPr>
           <w:rFonts w:ascii="Segoe UI" w:hAnsi="Segoe UI" w:cs="Segoe UI"/>
-          <w:color w:val="2E2F30"/>
-          <w:sz w:val="28"/>
-          <w:szCs w:val="28"/>
+          <w:sz w:val="28"/>
+          <w:szCs w:val="28"/>
+        </w:rPr>
+      </w:pPr>
+      <w:r>
+        <w:rPr>
+          <w:rFonts w:ascii="Segoe UI" w:hAnsi="Segoe UI" w:cs="Segoe UI"/>
+          <w:sz w:val="28"/>
+          <w:szCs w:val="28"/>
+        </w:rPr>
+        <w:t xml:space="preserve">La implementación </w:t>
+      </w:r>
+      <w:r>
+        <w:rPr>
+          <w:rFonts w:ascii="Segoe UI" w:hAnsi="Segoe UI" w:cs="Segoe UI"/>
+          <w:sz w:val="28"/>
+          <w:szCs w:val="28"/>
+        </w:rPr>
+        <w:t>d</w:t>
+      </w:r>
+      <w:r>
+        <w:rPr>
+          <w:rFonts w:ascii="Segoe UI" w:hAnsi="Segoe UI" w:cs="Segoe UI"/>
+          <w:sz w:val="28"/>
+          <w:szCs w:val="28"/>
+        </w:rPr>
+        <w:t>el uso de TypeScript no solo mejora la calidad del código, sino que también facilita el mantenimiento a largo plazo y reduce la probabilidad de errores durante el desarrollo. Aplicar estas prácticas en un proyecto real ayuda a aprovechar al máximo las características de TypeScript y a construir un software más robusto y fácil de mantener.</w:t>
+      </w:r>
+    </w:p>
+    <w:p>
+      <w:pPr>
+        <w:jc w:val="both"/>
+        <w:rPr>
+          <w:rFonts w:ascii="Segoe UI" w:hAnsi="Segoe UI" w:cs="Segoe UI"/>
+          <w:sz w:val="28"/>
+          <w:szCs w:val="28"/>
+        </w:rPr>
+      </w:pPr>
+    </w:p>
+    <w:p>
+      <w:pPr>
+        <w:jc w:val="both"/>
+        <w:rPr>
+          <w:rFonts w:ascii="Segoe UI" w:hAnsi="Segoe UI" w:cs="Segoe UI"/>
+          <w:color w:val="4472C4" w:themeColor="accent1"/>
+          <w:sz w:val="28"/>
+          <w:szCs w:val="28"/>
+          <w14:shadow w14:blurRad="38100" w14:dist="25400" w14:dir="5400000" w14:sx="100000" w14:sy="100000" w14:kx="0" w14:ky="0" w14:algn="ctr">
+            <w14:srgbClr w14:val="6E747A">
+              <w14:alpha w14:val="57000"/>
+            </w14:srgbClr>
+          </w14:shadow>
+          <w14:textOutline w14:w="0" w14:cap="flat" w14:cmpd="sng" w14:algn="ctr">
+            <w14:noFill/>
+            <w14:prstDash w14:val="solid"/>
+            <w14:round/>
+          </w14:textOutline>
+        </w:rPr>
+      </w:pPr>
+      <w:r>
+        <w:rPr>
+          <w:rFonts w:ascii="Segoe UI" w:hAnsi="Segoe UI" w:cs="Segoe UI"/>
+          <w:color w:val="4472C4" w:themeColor="accent1"/>
+          <w:sz w:val="28"/>
+          <w:szCs w:val="28"/>
+          <w14:shadow w14:blurRad="38100" w14:dist="25400" w14:dir="5400000" w14:sx="100000" w14:sy="100000" w14:kx="0" w14:ky="0" w14:algn="ctr">
+            <w14:srgbClr w14:val="6E747A">
+              <w14:alpha w14:val="57000"/>
+            </w14:srgbClr>
+          </w14:shadow>
+          <w14:textOutline w14:w="0" w14:cap="flat" w14:cmpd="sng" w14:algn="ctr">
+            <w14:noFill/>
+            <w14:prstDash w14:val="solid"/>
+            <w14:round/>
+          </w14:textOutline>
+        </w:rPr>
+        <w:t>LINK DEL REPOSITORIO:</w:t>
+      </w:r>
+    </w:p>
+    <w:p>
+      <w:pPr>
+        <w:rPr>
+          <w:sz w:val="32"/>
+          <w:szCs w:val="32"/>
           <w:shd w:val="clear" w:color="auto" w:fill="FFFFFF"/>
         </w:rPr>
       </w:pPr>
       <w:r>
         <w:rPr>
-          <w:rFonts w:ascii="Segoe UI" w:hAnsi="Segoe UI" w:cs="Segoe UI"/>
-          <w:sz w:val="28"/>
-          <w:szCs w:val="28"/>
-        </w:rPr>
-        <w:t xml:space="preserve">La implementación </w:t>
-      </w:r>
-      <w:r>
-        <w:rPr>
-          <w:rFonts w:ascii="Segoe UI" w:hAnsi="Segoe UI" w:cs="Segoe UI"/>
-          <w:sz w:val="28"/>
-          <w:szCs w:val="28"/>
-        </w:rPr>
-        <w:t>d</w:t>
-      </w:r>
-      <w:r>
-        <w:rPr>
-          <w:rFonts w:ascii="Segoe UI" w:hAnsi="Segoe UI" w:cs="Segoe UI"/>
-          <w:sz w:val="28"/>
-          <w:szCs w:val="28"/>
-        </w:rPr>
-        <w:t>el uso de TypeScript no solo mejora la calidad del código, sino que también facilita el mantenimiento a largo plazo y reduce la probabilidad de errores durante el desarrollo. Aplicar estas prácticas en un proyecto real ayuda a aprovechar al máximo las características de TypeScript y a construir un software más robusto y fácil de mantener.</w:t>
+          <w:sz w:val="32"/>
+          <w:szCs w:val="32"/>
+          <w:shd w:val="clear" w:color="auto" w:fill="FFFFFF"/>
+        </w:rPr>
+        <w:t>https://github.com/axlararivas/ProyectoUnicitDigitalNAO.git</w:t>
       </w:r>
     </w:p>
     <w:sectPr>

</xml_diff>